<commit_message>
update car testing documentation
</commit_message>
<xml_diff>
--- a/docs/Testing/testing-car-documentation.docx
+++ b/docs/Testing/testing-car-documentation.docx
@@ -103,6 +103,7 @@
                 <w:lang w:eastAsia="de-CH"/>
               </w:rPr>
             </w:pPr>
+            <w:proofErr w:type="spellStart"/>
             <w:r>
               <w:rPr>
                 <w:rFonts w:asciiTheme="majorHAnsi" w:eastAsia="Times New Roman" w:hAnsiTheme="majorHAnsi" w:cstheme="majorHAnsi"/>
@@ -113,8 +114,35 @@
                 <w:szCs w:val="24"/>
                 <w:lang w:eastAsia="de-CH"/>
               </w:rPr>
-              <w:t>Equivalence Partitionings</w:t>
-            </w:r>
+              <w:t>Equivalence</w:t>
+            </w:r>
+            <w:proofErr w:type="spellEnd"/>
+            <w:r>
+              <w:rPr>
+                <w:rFonts w:asciiTheme="majorHAnsi" w:eastAsia="Times New Roman" w:hAnsiTheme="majorHAnsi" w:cstheme="majorHAnsi"/>
+                <w:b/>
+                <w:bCs/>
+                <w:color w:val="000000"/>
+                <w:sz w:val="24"/>
+                <w:szCs w:val="24"/>
+                <w:lang w:eastAsia="de-CH"/>
+              </w:rPr>
+              <w:t xml:space="preserve"> </w:t>
+            </w:r>
+            <w:proofErr w:type="spellStart"/>
+            <w:r>
+              <w:rPr>
+                <w:rFonts w:asciiTheme="majorHAnsi" w:eastAsia="Times New Roman" w:hAnsiTheme="majorHAnsi" w:cstheme="majorHAnsi"/>
+                <w:b/>
+                <w:bCs/>
+                <w:color w:val="000000"/>
+                <w:sz w:val="24"/>
+                <w:szCs w:val="24"/>
+                <w:lang w:eastAsia="de-CH"/>
+              </w:rPr>
+              <w:t>Partitionings</w:t>
+            </w:r>
+            <w:proofErr w:type="spellEnd"/>
           </w:p>
         </w:tc>
         <w:tc>
@@ -529,8 +557,64 @@
                 <w:szCs w:val="24"/>
                 <w:lang w:eastAsia="de-CH"/>
               </w:rPr>
-              <w:t>Initialize crashed during setup</w:t>
-            </w:r>
+              <w:t xml:space="preserve">Initialize </w:t>
+            </w:r>
+            <w:proofErr w:type="spellStart"/>
+            <w:r>
+              <w:rPr>
+                <w:rFonts w:asciiTheme="majorHAnsi" w:eastAsia="Times New Roman" w:hAnsiTheme="majorHAnsi" w:cstheme="majorHAnsi"/>
+                <w:color w:val="000000"/>
+                <w:sz w:val="24"/>
+                <w:szCs w:val="24"/>
+                <w:lang w:eastAsia="de-CH"/>
+              </w:rPr>
+              <w:t>crashed</w:t>
+            </w:r>
+            <w:proofErr w:type="spellEnd"/>
+            <w:r>
+              <w:rPr>
+                <w:rFonts w:asciiTheme="majorHAnsi" w:eastAsia="Times New Roman" w:hAnsiTheme="majorHAnsi" w:cstheme="majorHAnsi"/>
+                <w:color w:val="000000"/>
+                <w:sz w:val="24"/>
+                <w:szCs w:val="24"/>
+                <w:lang w:eastAsia="de-CH"/>
+              </w:rPr>
+              <w:t xml:space="preserve"> </w:t>
+            </w:r>
+            <w:proofErr w:type="spellStart"/>
+            <w:r>
+              <w:rPr>
+                <w:rFonts w:asciiTheme="majorHAnsi" w:eastAsia="Times New Roman" w:hAnsiTheme="majorHAnsi" w:cstheme="majorHAnsi"/>
+                <w:color w:val="000000"/>
+                <w:sz w:val="24"/>
+                <w:szCs w:val="24"/>
+                <w:lang w:eastAsia="de-CH"/>
+              </w:rPr>
+              <w:t>during</w:t>
+            </w:r>
+            <w:proofErr w:type="spellEnd"/>
+            <w:r>
+              <w:rPr>
+                <w:rFonts w:asciiTheme="majorHAnsi" w:eastAsia="Times New Roman" w:hAnsiTheme="majorHAnsi" w:cstheme="majorHAnsi"/>
+                <w:color w:val="000000"/>
+                <w:sz w:val="24"/>
+                <w:szCs w:val="24"/>
+                <w:lang w:eastAsia="de-CH"/>
+              </w:rPr>
+              <w:t xml:space="preserve"> </w:t>
+            </w:r>
+            <w:proofErr w:type="spellStart"/>
+            <w:r>
+              <w:rPr>
+                <w:rFonts w:asciiTheme="majorHAnsi" w:eastAsia="Times New Roman" w:hAnsiTheme="majorHAnsi" w:cstheme="majorHAnsi"/>
+                <w:color w:val="000000"/>
+                <w:sz w:val="24"/>
+                <w:szCs w:val="24"/>
+                <w:lang w:eastAsia="de-CH"/>
+              </w:rPr>
+              <w:t>setup</w:t>
+            </w:r>
+            <w:proofErr w:type="spellEnd"/>
           </w:p>
         </w:tc>
         <w:tc>
@@ -974,6 +1058,7 @@
               </w:rPr>
               <w:t xml:space="preserve">Initialize </w:t>
             </w:r>
+            <w:proofErr w:type="spellStart"/>
             <w:r>
               <w:rPr>
                 <w:rFonts w:asciiTheme="majorHAnsi" w:eastAsia="Times New Roman" w:hAnsiTheme="majorHAnsi" w:cstheme="majorHAnsi"/>
@@ -984,6 +1069,7 @@
               </w:rPr>
               <w:t>car</w:t>
             </w:r>
+            <w:proofErr w:type="spellEnd"/>
           </w:p>
         </w:tc>
       </w:tr>
@@ -1059,8 +1145,9 @@
                 <w:szCs w:val="24"/>
                 <w:lang w:eastAsia="de-CH"/>
               </w:rPr>
-              <w:t>Crash the c</w:t>
-            </w:r>
+              <w:t xml:space="preserve">Crash </w:t>
+            </w:r>
+            <w:proofErr w:type="spellStart"/>
             <w:r>
               <w:rPr>
                 <w:rFonts w:asciiTheme="majorHAnsi" w:eastAsia="Times New Roman" w:hAnsiTheme="majorHAnsi" w:cstheme="majorHAnsi"/>
@@ -1069,8 +1156,41 @@
                 <w:szCs w:val="24"/>
                 <w:lang w:eastAsia="de-CH"/>
               </w:rPr>
+              <w:t>the</w:t>
+            </w:r>
+            <w:proofErr w:type="spellEnd"/>
+            <w:r>
+              <w:rPr>
+                <w:rFonts w:asciiTheme="majorHAnsi" w:eastAsia="Times New Roman" w:hAnsiTheme="majorHAnsi" w:cstheme="majorHAnsi"/>
+                <w:color w:val="000000"/>
+                <w:sz w:val="24"/>
+                <w:szCs w:val="24"/>
+                <w:lang w:eastAsia="de-CH"/>
+              </w:rPr>
+              <w:t xml:space="preserve"> </w:t>
+            </w:r>
+            <w:proofErr w:type="spellStart"/>
+            <w:r>
+              <w:rPr>
+                <w:rFonts w:asciiTheme="majorHAnsi" w:eastAsia="Times New Roman" w:hAnsiTheme="majorHAnsi" w:cstheme="majorHAnsi"/>
+                <w:color w:val="000000"/>
+                <w:sz w:val="24"/>
+                <w:szCs w:val="24"/>
+                <w:lang w:eastAsia="de-CH"/>
+              </w:rPr>
+              <w:t>c</w:t>
+            </w:r>
+            <w:r>
+              <w:rPr>
+                <w:rFonts w:asciiTheme="majorHAnsi" w:eastAsia="Times New Roman" w:hAnsiTheme="majorHAnsi" w:cstheme="majorHAnsi"/>
+                <w:color w:val="000000"/>
+                <w:sz w:val="24"/>
+                <w:szCs w:val="24"/>
+                <w:lang w:eastAsia="de-CH"/>
+              </w:rPr>
               <w:t>ar</w:t>
             </w:r>
+            <w:proofErr w:type="spellEnd"/>
           </w:p>
         </w:tc>
       </w:tr>
@@ -1146,8 +1266,20 @@
                 <w:szCs w:val="24"/>
                 <w:lang w:eastAsia="de-CH"/>
               </w:rPr>
-              <w:t>Change velocity</w:t>
-            </w:r>
+              <w:t xml:space="preserve">Change </w:t>
+            </w:r>
+            <w:proofErr w:type="spellStart"/>
+            <w:r>
+              <w:rPr>
+                <w:rFonts w:asciiTheme="majorHAnsi" w:eastAsia="Times New Roman" w:hAnsiTheme="majorHAnsi" w:cstheme="majorHAnsi"/>
+                <w:color w:val="000000"/>
+                <w:sz w:val="24"/>
+                <w:szCs w:val="24"/>
+                <w:lang w:eastAsia="de-CH"/>
+              </w:rPr>
+              <w:t>velocity</w:t>
+            </w:r>
+            <w:proofErr w:type="spellEnd"/>
           </w:p>
         </w:tc>
       </w:tr>
@@ -1223,8 +1355,20 @@
                 <w:szCs w:val="24"/>
                 <w:lang w:eastAsia="de-CH"/>
               </w:rPr>
-              <w:t>Change position</w:t>
-            </w:r>
+              <w:t xml:space="preserve">Change </w:t>
+            </w:r>
+            <w:proofErr w:type="spellStart"/>
+            <w:r>
+              <w:rPr>
+                <w:rFonts w:asciiTheme="majorHAnsi" w:eastAsia="Times New Roman" w:hAnsiTheme="majorHAnsi" w:cstheme="majorHAnsi"/>
+                <w:color w:val="000000"/>
+                <w:sz w:val="24"/>
+                <w:szCs w:val="24"/>
+                <w:lang w:eastAsia="de-CH"/>
+              </w:rPr>
+              <w:t>position</w:t>
+            </w:r>
+            <w:proofErr w:type="spellEnd"/>
           </w:p>
         </w:tc>
       </w:tr>
@@ -1362,6 +1506,7 @@
                 <w:lang w:val="en-GB" w:eastAsia="de-CH"/>
               </w:rPr>
             </w:pPr>
+            <w:proofErr w:type="spellStart"/>
             <w:r>
               <w:rPr>
                 <w:rFonts w:asciiTheme="majorHAnsi" w:eastAsia="Times New Roman" w:hAnsiTheme="majorHAnsi" w:cstheme="majorHAnsi"/>
@@ -1370,8 +1515,31 @@
                 <w:color w:val="000000"/>
                 <w:lang w:val="en-GB" w:eastAsia="de-CH"/>
               </w:rPr>
-              <w:t>Eqivalence Partititoning</w:t>
-            </w:r>
+              <w:t>Eqivalence</w:t>
+            </w:r>
+            <w:proofErr w:type="spellEnd"/>
+            <w:r>
+              <w:rPr>
+                <w:rFonts w:asciiTheme="majorHAnsi" w:eastAsia="Times New Roman" w:hAnsiTheme="majorHAnsi" w:cstheme="majorHAnsi"/>
+                <w:b/>
+                <w:bCs/>
+                <w:color w:val="000000"/>
+                <w:lang w:val="en-GB" w:eastAsia="de-CH"/>
+              </w:rPr>
+              <w:t xml:space="preserve"> </w:t>
+            </w:r>
+            <w:proofErr w:type="spellStart"/>
+            <w:r>
+              <w:rPr>
+                <w:rFonts w:asciiTheme="majorHAnsi" w:eastAsia="Times New Roman" w:hAnsiTheme="majorHAnsi" w:cstheme="majorHAnsi"/>
+                <w:b/>
+                <w:bCs/>
+                <w:color w:val="000000"/>
+                <w:lang w:val="en-GB" w:eastAsia="de-CH"/>
+              </w:rPr>
+              <w:t>Partititoning</w:t>
+            </w:r>
+            <w:proofErr w:type="spellEnd"/>
           </w:p>
         </w:tc>
         <w:tc>
@@ -1418,13 +1586,33 @@
                 <w:lang w:val="en-GB" w:eastAsia="de-CH"/>
               </w:rPr>
             </w:pPr>
-            <w:r>
-              <w:rPr>
-                <w:rFonts w:asciiTheme="majorHAnsi" w:eastAsia="Times New Roman" w:hAnsiTheme="majorHAnsi" w:cstheme="majorHAnsi"/>
-                <w:color w:val="000000"/>
-                <w:lang w:val="en-GB" w:eastAsia="de-CH"/>
-              </w:rPr>
-              <w:t>requirementCarSetUpSuccessful()</w:t>
+            <w:proofErr w:type="spellStart"/>
+            <w:proofErr w:type="gramStart"/>
+            <w:r>
+              <w:rPr>
+                <w:rFonts w:asciiTheme="majorHAnsi" w:eastAsia="Times New Roman" w:hAnsiTheme="majorHAnsi" w:cstheme="majorHAnsi"/>
+                <w:color w:val="000000"/>
+                <w:lang w:val="en-GB" w:eastAsia="de-CH"/>
+              </w:rPr>
+              <w:t>requirementCarSetUpSuccessful</w:t>
+            </w:r>
+            <w:proofErr w:type="spellEnd"/>
+            <w:r>
+              <w:rPr>
+                <w:rFonts w:asciiTheme="majorHAnsi" w:eastAsia="Times New Roman" w:hAnsiTheme="majorHAnsi" w:cstheme="majorHAnsi"/>
+                <w:color w:val="000000"/>
+                <w:lang w:val="en-GB" w:eastAsia="de-CH"/>
+              </w:rPr>
+              <w:t>(</w:t>
+            </w:r>
+            <w:proofErr w:type="gramEnd"/>
+            <w:r>
+              <w:rPr>
+                <w:rFonts w:asciiTheme="majorHAnsi" w:eastAsia="Times New Roman" w:hAnsiTheme="majorHAnsi" w:cstheme="majorHAnsi"/>
+                <w:color w:val="000000"/>
+                <w:lang w:val="en-GB" w:eastAsia="de-CH"/>
+              </w:rPr>
+              <w:t>)</w:t>
             </w:r>
           </w:p>
         </w:tc>
@@ -1522,13 +1710,33 @@
                 <w:lang w:val="en-GB" w:eastAsia="de-CH"/>
               </w:rPr>
             </w:pPr>
-            <w:r>
-              <w:rPr>
-                <w:rFonts w:asciiTheme="majorHAnsi" w:eastAsia="Times New Roman" w:hAnsiTheme="majorHAnsi" w:cstheme="majorHAnsi"/>
-                <w:color w:val="000000"/>
-                <w:lang w:val="en-GB" w:eastAsia="de-CH"/>
-              </w:rPr>
-              <w:t>requirementSetUpPositionSuccessful()</w:t>
+            <w:proofErr w:type="spellStart"/>
+            <w:proofErr w:type="gramStart"/>
+            <w:r>
+              <w:rPr>
+                <w:rFonts w:asciiTheme="majorHAnsi" w:eastAsia="Times New Roman" w:hAnsiTheme="majorHAnsi" w:cstheme="majorHAnsi"/>
+                <w:color w:val="000000"/>
+                <w:lang w:val="en-GB" w:eastAsia="de-CH"/>
+              </w:rPr>
+              <w:t>requirementSetUpPositionSuccessful</w:t>
+            </w:r>
+            <w:proofErr w:type="spellEnd"/>
+            <w:r>
+              <w:rPr>
+                <w:rFonts w:asciiTheme="majorHAnsi" w:eastAsia="Times New Roman" w:hAnsiTheme="majorHAnsi" w:cstheme="majorHAnsi"/>
+                <w:color w:val="000000"/>
+                <w:lang w:val="en-GB" w:eastAsia="de-CH"/>
+              </w:rPr>
+              <w:t>(</w:t>
+            </w:r>
+            <w:proofErr w:type="gramEnd"/>
+            <w:r>
+              <w:rPr>
+                <w:rFonts w:asciiTheme="majorHAnsi" w:eastAsia="Times New Roman" w:hAnsiTheme="majorHAnsi" w:cstheme="majorHAnsi"/>
+                <w:color w:val="000000"/>
+                <w:lang w:val="en-GB" w:eastAsia="de-CH"/>
+              </w:rPr>
+              <w:t>)</w:t>
             </w:r>
           </w:p>
         </w:tc>
@@ -1697,13 +1905,33 @@
                 <w:lang w:val="en-GB" w:eastAsia="de-CH"/>
               </w:rPr>
             </w:pPr>
-            <w:r>
-              <w:rPr>
-                <w:rFonts w:asciiTheme="majorHAnsi" w:eastAsia="Times New Roman" w:hAnsiTheme="majorHAnsi" w:cstheme="majorHAnsi"/>
-                <w:color w:val="000000"/>
-                <w:lang w:val="en-GB" w:eastAsia="de-CH"/>
-              </w:rPr>
-              <w:t>requirementCrashedIsFalseAfterSetUp()</w:t>
+            <w:proofErr w:type="spellStart"/>
+            <w:proofErr w:type="gramStart"/>
+            <w:r>
+              <w:rPr>
+                <w:rFonts w:asciiTheme="majorHAnsi" w:eastAsia="Times New Roman" w:hAnsiTheme="majorHAnsi" w:cstheme="majorHAnsi"/>
+                <w:color w:val="000000"/>
+                <w:lang w:val="en-GB" w:eastAsia="de-CH"/>
+              </w:rPr>
+              <w:t>requirementCrashedIsFalseAfterSetUp</w:t>
+            </w:r>
+            <w:proofErr w:type="spellEnd"/>
+            <w:r>
+              <w:rPr>
+                <w:rFonts w:asciiTheme="majorHAnsi" w:eastAsia="Times New Roman" w:hAnsiTheme="majorHAnsi" w:cstheme="majorHAnsi"/>
+                <w:color w:val="000000"/>
+                <w:lang w:val="en-GB" w:eastAsia="de-CH"/>
+              </w:rPr>
+              <w:t>(</w:t>
+            </w:r>
+            <w:proofErr w:type="gramEnd"/>
+            <w:r>
+              <w:rPr>
+                <w:rFonts w:asciiTheme="majorHAnsi" w:eastAsia="Times New Roman" w:hAnsiTheme="majorHAnsi" w:cstheme="majorHAnsi"/>
+                <w:color w:val="000000"/>
+                <w:lang w:val="en-GB" w:eastAsia="de-CH"/>
+              </w:rPr>
+              <w:t>)</w:t>
             </w:r>
           </w:p>
         </w:tc>
@@ -1793,13 +2021,33 @@
                 <w:lang w:val="en-GB" w:eastAsia="de-CH"/>
               </w:rPr>
             </w:pPr>
-            <w:r>
-              <w:rPr>
-                <w:rFonts w:asciiTheme="majorHAnsi" w:eastAsia="Times New Roman" w:hAnsiTheme="majorHAnsi" w:cstheme="majorHAnsi"/>
-                <w:color w:val="000000"/>
-                <w:lang w:val="en-GB" w:eastAsia="de-CH"/>
-              </w:rPr>
-              <w:t>requirementMarkedAsCrashedSuccessfull()</w:t>
+            <w:proofErr w:type="spellStart"/>
+            <w:proofErr w:type="gramStart"/>
+            <w:r>
+              <w:rPr>
+                <w:rFonts w:asciiTheme="majorHAnsi" w:eastAsia="Times New Roman" w:hAnsiTheme="majorHAnsi" w:cstheme="majorHAnsi"/>
+                <w:color w:val="000000"/>
+                <w:lang w:val="en-GB" w:eastAsia="de-CH"/>
+              </w:rPr>
+              <w:t>requirementMarkedAsCrashedSuccessfull</w:t>
+            </w:r>
+            <w:proofErr w:type="spellEnd"/>
+            <w:r>
+              <w:rPr>
+                <w:rFonts w:asciiTheme="majorHAnsi" w:eastAsia="Times New Roman" w:hAnsiTheme="majorHAnsi" w:cstheme="majorHAnsi"/>
+                <w:color w:val="000000"/>
+                <w:lang w:val="en-GB" w:eastAsia="de-CH"/>
+              </w:rPr>
+              <w:t>(</w:t>
+            </w:r>
+            <w:proofErr w:type="gramEnd"/>
+            <w:r>
+              <w:rPr>
+                <w:rFonts w:asciiTheme="majorHAnsi" w:eastAsia="Times New Roman" w:hAnsiTheme="majorHAnsi" w:cstheme="majorHAnsi"/>
+                <w:color w:val="000000"/>
+                <w:lang w:val="en-GB" w:eastAsia="de-CH"/>
+              </w:rPr>
+              <w:t>)</w:t>
             </w:r>
           </w:p>
         </w:tc>
@@ -1951,13 +2199,23 @@
                 <w:lang w:val="en-GB" w:eastAsia="de-CH"/>
               </w:rPr>
             </w:pPr>
-            <w:r>
-              <w:rPr>
-                <w:rFonts w:asciiTheme="majorHAnsi" w:eastAsia="Times New Roman" w:hAnsiTheme="majorHAnsi" w:cstheme="majorHAnsi"/>
-                <w:color w:val="000000"/>
-                <w:lang w:val="en-GB" w:eastAsia="de-CH"/>
-              </w:rPr>
-              <w:t>requirementCalculateAcceleratedPositionWithoutChangingThePosition()</w:t>
+            <w:proofErr w:type="gramStart"/>
+            <w:r>
+              <w:rPr>
+                <w:rFonts w:asciiTheme="majorHAnsi" w:eastAsia="Times New Roman" w:hAnsiTheme="majorHAnsi" w:cstheme="majorHAnsi"/>
+                <w:color w:val="000000"/>
+                <w:lang w:val="en-GB" w:eastAsia="de-CH"/>
+              </w:rPr>
+              <w:t>requirementCalculateAcceleratedPositionWithoutChangingThePosition(</w:t>
+            </w:r>
+            <w:proofErr w:type="gramEnd"/>
+            <w:r>
+              <w:rPr>
+                <w:rFonts w:asciiTheme="majorHAnsi" w:eastAsia="Times New Roman" w:hAnsiTheme="majorHAnsi" w:cstheme="majorHAnsi"/>
+                <w:color w:val="000000"/>
+                <w:lang w:val="en-GB" w:eastAsia="de-CH"/>
+              </w:rPr>
+              <w:t>)</w:t>
             </w:r>
           </w:p>
         </w:tc>
@@ -2049,13 +2307,33 @@
                 <w:lang w:val="en-GB" w:eastAsia="de-CH"/>
               </w:rPr>
             </w:pPr>
-            <w:r>
-              <w:rPr>
-                <w:rFonts w:asciiTheme="majorHAnsi" w:eastAsia="Times New Roman" w:hAnsiTheme="majorHAnsi" w:cstheme="majorHAnsi"/>
-                <w:color w:val="000000"/>
-                <w:lang w:val="en-GB" w:eastAsia="de-CH"/>
-              </w:rPr>
-              <w:t>requirementMoveCalculatedRight()</w:t>
+            <w:proofErr w:type="spellStart"/>
+            <w:proofErr w:type="gramStart"/>
+            <w:r>
+              <w:rPr>
+                <w:rFonts w:asciiTheme="majorHAnsi" w:eastAsia="Times New Roman" w:hAnsiTheme="majorHAnsi" w:cstheme="majorHAnsi"/>
+                <w:color w:val="000000"/>
+                <w:lang w:val="en-GB" w:eastAsia="de-CH"/>
+              </w:rPr>
+              <w:t>requirementMoveCalculatedRight</w:t>
+            </w:r>
+            <w:proofErr w:type="spellEnd"/>
+            <w:r>
+              <w:rPr>
+                <w:rFonts w:asciiTheme="majorHAnsi" w:eastAsia="Times New Roman" w:hAnsiTheme="majorHAnsi" w:cstheme="majorHAnsi"/>
+                <w:color w:val="000000"/>
+                <w:lang w:val="en-GB" w:eastAsia="de-CH"/>
+              </w:rPr>
+              <w:t>(</w:t>
+            </w:r>
+            <w:proofErr w:type="gramEnd"/>
+            <w:r>
+              <w:rPr>
+                <w:rFonts w:asciiTheme="majorHAnsi" w:eastAsia="Times New Roman" w:hAnsiTheme="majorHAnsi" w:cstheme="majorHAnsi"/>
+                <w:color w:val="000000"/>
+                <w:lang w:val="en-GB" w:eastAsia="de-CH"/>
+              </w:rPr>
+              <w:t>)</w:t>
             </w:r>
           </w:p>
         </w:tc>
@@ -2223,13 +2501,23 @@
                 <w:lang w:val="en-GB" w:eastAsia="de-CH"/>
               </w:rPr>
             </w:pPr>
-            <w:r>
-              <w:rPr>
-                <w:rFonts w:asciiTheme="majorHAnsi" w:eastAsia="Times New Roman" w:hAnsiTheme="majorHAnsi" w:cstheme="majorHAnsi"/>
-                <w:color w:val="000000"/>
-                <w:lang w:val="en-GB" w:eastAsia="de-CH"/>
-              </w:rPr>
-              <w:t>requirementAccelerateWithEveryPossibleParameterChangeVelocityOneTime()</w:t>
+            <w:proofErr w:type="gramStart"/>
+            <w:r>
+              <w:rPr>
+                <w:rFonts w:asciiTheme="majorHAnsi" w:eastAsia="Times New Roman" w:hAnsiTheme="majorHAnsi" w:cstheme="majorHAnsi"/>
+                <w:color w:val="000000"/>
+                <w:lang w:val="en-GB" w:eastAsia="de-CH"/>
+              </w:rPr>
+              <w:t>requirementAccelerateWithEveryPossibleParameterChangeVelocityOneTime(</w:t>
+            </w:r>
+            <w:proofErr w:type="gramEnd"/>
+            <w:r>
+              <w:rPr>
+                <w:rFonts w:asciiTheme="majorHAnsi" w:eastAsia="Times New Roman" w:hAnsiTheme="majorHAnsi" w:cstheme="majorHAnsi"/>
+                <w:color w:val="000000"/>
+                <w:lang w:val="en-GB" w:eastAsia="de-CH"/>
+              </w:rPr>
+              <w:t>)</w:t>
             </w:r>
           </w:p>
         </w:tc>
@@ -2319,13 +2607,23 @@
                 <w:lang w:val="en-GB" w:eastAsia="de-CH"/>
               </w:rPr>
             </w:pPr>
-            <w:r>
-              <w:rPr>
-                <w:rFonts w:asciiTheme="majorHAnsi" w:eastAsia="Times New Roman" w:hAnsiTheme="majorHAnsi" w:cstheme="majorHAnsi"/>
-                <w:color w:val="000000"/>
-                <w:lang w:val="en-GB" w:eastAsia="de-CH"/>
-              </w:rPr>
-              <w:t>requirementCalculateAccelerationCorrectInPositivePossibleXAndYDirectionsOnBoard()</w:t>
+            <w:proofErr w:type="gramStart"/>
+            <w:r>
+              <w:rPr>
+                <w:rFonts w:asciiTheme="majorHAnsi" w:eastAsia="Times New Roman" w:hAnsiTheme="majorHAnsi" w:cstheme="majorHAnsi"/>
+                <w:color w:val="000000"/>
+                <w:lang w:val="en-GB" w:eastAsia="de-CH"/>
+              </w:rPr>
+              <w:t>requirementCalculateAccelerationCorrectInPositivePossibleXAndYDirectionsOnBoard(</w:t>
+            </w:r>
+            <w:proofErr w:type="gramEnd"/>
+            <w:r>
+              <w:rPr>
+                <w:rFonts w:asciiTheme="majorHAnsi" w:eastAsia="Times New Roman" w:hAnsiTheme="majorHAnsi" w:cstheme="majorHAnsi"/>
+                <w:color w:val="000000"/>
+                <w:lang w:val="en-GB" w:eastAsia="de-CH"/>
+              </w:rPr>
+              <w:t>)</w:t>
             </w:r>
           </w:p>
         </w:tc>
@@ -2415,13 +2713,23 @@
                 <w:lang w:val="en-GB" w:eastAsia="de-CH"/>
               </w:rPr>
             </w:pPr>
-            <w:r>
-              <w:rPr>
-                <w:rFonts w:asciiTheme="majorHAnsi" w:eastAsia="Times New Roman" w:hAnsiTheme="majorHAnsi" w:cstheme="majorHAnsi"/>
-                <w:color w:val="000000"/>
-                <w:lang w:val="en-GB" w:eastAsia="de-CH"/>
-              </w:rPr>
-              <w:t>requirementCalculateAccelerationCorrectInNegativePossibleXAndYDirectionsOnBoard()</w:t>
+            <w:proofErr w:type="gramStart"/>
+            <w:r>
+              <w:rPr>
+                <w:rFonts w:asciiTheme="majorHAnsi" w:eastAsia="Times New Roman" w:hAnsiTheme="majorHAnsi" w:cstheme="majorHAnsi"/>
+                <w:color w:val="000000"/>
+                <w:lang w:val="en-GB" w:eastAsia="de-CH"/>
+              </w:rPr>
+              <w:t>requirementCalculateAccelerationCorrectInNegativePossibleXAndYDirectionsOnBoard(</w:t>
+            </w:r>
+            <w:proofErr w:type="gramEnd"/>
+            <w:r>
+              <w:rPr>
+                <w:rFonts w:asciiTheme="majorHAnsi" w:eastAsia="Times New Roman" w:hAnsiTheme="majorHAnsi" w:cstheme="majorHAnsi"/>
+                <w:color w:val="000000"/>
+                <w:lang w:val="en-GB" w:eastAsia="de-CH"/>
+              </w:rPr>
+              <w:t>)</w:t>
             </w:r>
           </w:p>
         </w:tc>
@@ -2511,13 +2819,23 @@
                 <w:lang w:val="en-GB" w:eastAsia="de-CH"/>
               </w:rPr>
             </w:pPr>
-            <w:r>
-              <w:rPr>
-                <w:rFonts w:asciiTheme="majorHAnsi" w:eastAsia="Times New Roman" w:hAnsiTheme="majorHAnsi" w:cstheme="majorHAnsi"/>
-                <w:color w:val="000000"/>
-                <w:lang w:val="en-GB" w:eastAsia="de-CH"/>
-              </w:rPr>
-              <w:t>requirementCalculateAccelerationCorrectInUpDiagonalUpRightDirection()</w:t>
+            <w:proofErr w:type="gramStart"/>
+            <w:r>
+              <w:rPr>
+                <w:rFonts w:asciiTheme="majorHAnsi" w:eastAsia="Times New Roman" w:hAnsiTheme="majorHAnsi" w:cstheme="majorHAnsi"/>
+                <w:color w:val="000000"/>
+                <w:lang w:val="en-GB" w:eastAsia="de-CH"/>
+              </w:rPr>
+              <w:t>requirementCalculateAccelerationCorrectInUpDiagonalUpRightDirection(</w:t>
+            </w:r>
+            <w:proofErr w:type="gramEnd"/>
+            <w:r>
+              <w:rPr>
+                <w:rFonts w:asciiTheme="majorHAnsi" w:eastAsia="Times New Roman" w:hAnsiTheme="majorHAnsi" w:cstheme="majorHAnsi"/>
+                <w:color w:val="000000"/>
+                <w:lang w:val="en-GB" w:eastAsia="de-CH"/>
+              </w:rPr>
+              <w:t>)</w:t>
             </w:r>
           </w:p>
         </w:tc>
@@ -2695,13 +3013,23 @@
                 <w:lang w:val="en-GB" w:eastAsia="de-CH"/>
               </w:rPr>
             </w:pPr>
-            <w:r>
-              <w:rPr>
-                <w:rFonts w:asciiTheme="majorHAnsi" w:eastAsia="Times New Roman" w:hAnsiTheme="majorHAnsi" w:cstheme="majorHAnsi"/>
-                <w:color w:val="000000"/>
-                <w:lang w:val="en-GB" w:eastAsia="de-CH"/>
-              </w:rPr>
-              <w:t>requirementCalculateAccelerationCorrectInUpDiagonalUpLeftDirection()</w:t>
+            <w:proofErr w:type="gramStart"/>
+            <w:r>
+              <w:rPr>
+                <w:rFonts w:asciiTheme="majorHAnsi" w:eastAsia="Times New Roman" w:hAnsiTheme="majorHAnsi" w:cstheme="majorHAnsi"/>
+                <w:color w:val="000000"/>
+                <w:lang w:val="en-GB" w:eastAsia="de-CH"/>
+              </w:rPr>
+              <w:t>requirementCalculateAccelerationCorrectInUpDiagonalUpLeftDirection(</w:t>
+            </w:r>
+            <w:proofErr w:type="gramEnd"/>
+            <w:r>
+              <w:rPr>
+                <w:rFonts w:asciiTheme="majorHAnsi" w:eastAsia="Times New Roman" w:hAnsiTheme="majorHAnsi" w:cstheme="majorHAnsi"/>
+                <w:color w:val="000000"/>
+                <w:lang w:val="en-GB" w:eastAsia="de-CH"/>
+              </w:rPr>
+              <w:t>)</w:t>
             </w:r>
           </w:p>
         </w:tc>
@@ -2791,13 +3119,23 @@
                 <w:lang w:val="en-GB" w:eastAsia="de-CH"/>
               </w:rPr>
             </w:pPr>
-            <w:r>
-              <w:rPr>
-                <w:rFonts w:asciiTheme="majorHAnsi" w:eastAsia="Times New Roman" w:hAnsiTheme="majorHAnsi" w:cstheme="majorHAnsi"/>
-                <w:color w:val="000000"/>
-                <w:lang w:val="en-GB" w:eastAsia="de-CH"/>
-              </w:rPr>
-              <w:t>requirementCalculateAccelerationCorrectInUpDiagonalDownRightDirection()</w:t>
+            <w:proofErr w:type="gramStart"/>
+            <w:r>
+              <w:rPr>
+                <w:rFonts w:asciiTheme="majorHAnsi" w:eastAsia="Times New Roman" w:hAnsiTheme="majorHAnsi" w:cstheme="majorHAnsi"/>
+                <w:color w:val="000000"/>
+                <w:lang w:val="en-GB" w:eastAsia="de-CH"/>
+              </w:rPr>
+              <w:t>requirementCalculateAccelerationCorrectInUpDiagonalDownRightDirection(</w:t>
+            </w:r>
+            <w:proofErr w:type="gramEnd"/>
+            <w:r>
+              <w:rPr>
+                <w:rFonts w:asciiTheme="majorHAnsi" w:eastAsia="Times New Roman" w:hAnsiTheme="majorHAnsi" w:cstheme="majorHAnsi"/>
+                <w:color w:val="000000"/>
+                <w:lang w:val="en-GB" w:eastAsia="de-CH"/>
+              </w:rPr>
+              <w:t>)</w:t>
             </w:r>
           </w:p>
         </w:tc>
@@ -2895,13 +3233,23 @@
               </w:rPr>
               <w:t> </w:t>
             </w:r>
-            <w:r>
-              <w:rPr>
-                <w:rFonts w:asciiTheme="majorHAnsi" w:eastAsia="Times New Roman" w:hAnsiTheme="majorHAnsi" w:cstheme="majorHAnsi"/>
-                <w:color w:val="000000"/>
-                <w:lang w:val="en-GB" w:eastAsia="de-CH"/>
-              </w:rPr>
-              <w:t>requirementCalculateAccelerationCorrectInUpDiagonalDownLeftDirection()</w:t>
+            <w:proofErr w:type="gramStart"/>
+            <w:r>
+              <w:rPr>
+                <w:rFonts w:asciiTheme="majorHAnsi" w:eastAsia="Times New Roman" w:hAnsiTheme="majorHAnsi" w:cstheme="majorHAnsi"/>
+                <w:color w:val="000000"/>
+                <w:lang w:val="en-GB" w:eastAsia="de-CH"/>
+              </w:rPr>
+              <w:t>requirementCalculateAccelerationCorrectInUpDiagonalDownLeftDirection(</w:t>
+            </w:r>
+            <w:proofErr w:type="gramEnd"/>
+            <w:r>
+              <w:rPr>
+                <w:rFonts w:asciiTheme="majorHAnsi" w:eastAsia="Times New Roman" w:hAnsiTheme="majorHAnsi" w:cstheme="majorHAnsi"/>
+                <w:color w:val="000000"/>
+                <w:lang w:val="en-GB" w:eastAsia="de-CH"/>
+              </w:rPr>
+              <w:t>)</w:t>
             </w:r>
           </w:p>
         </w:tc>
@@ -2961,15 +3309,24 @@
         <w:tc>
           <w:tcPr>
             <w:tcW w:w="963" w:type="dxa"/>
-          </w:tcPr>
-          <w:p>
-            <w:pPr>
-              <w:rPr>
-                <w:rFonts w:asciiTheme="majorHAnsi" w:eastAsia="Times New Roman" w:hAnsiTheme="majorHAnsi" w:cstheme="majorHAnsi"/>
-                <w:color w:val="000000"/>
-                <w:lang w:val="en-GB" w:eastAsia="de-CH"/>
-              </w:rPr>
-            </w:pPr>
+            <w:shd w:val="clear" w:color="auto" w:fill="E2EFD9" w:themeFill="accent6" w:themeFillTint="33"/>
+          </w:tcPr>
+          <w:p>
+            <w:pPr>
+              <w:rPr>
+                <w:rFonts w:asciiTheme="majorHAnsi" w:eastAsia="Times New Roman" w:hAnsiTheme="majorHAnsi" w:cstheme="majorHAnsi"/>
+                <w:color w:val="000000"/>
+                <w:lang w:val="en-GB" w:eastAsia="de-CH"/>
+              </w:rPr>
+            </w:pPr>
+            <w:r>
+              <w:rPr>
+                <w:rFonts w:asciiTheme="majorHAnsi" w:eastAsia="Times New Roman" w:hAnsiTheme="majorHAnsi" w:cstheme="majorHAnsi"/>
+                <w:color w:val="000000"/>
+                <w:lang w:val="en-GB" w:eastAsia="de-CH"/>
+              </w:rPr>
+              <w:t>Passed</w:t>
+            </w:r>
           </w:p>
         </w:tc>
       </w:tr>
@@ -2990,13 +3347,23 @@
                 <w:lang w:val="en-GB" w:eastAsia="de-CH"/>
               </w:rPr>
             </w:pPr>
-            <w:r>
-              <w:rPr>
-                <w:rFonts w:asciiTheme="majorHAnsi" w:eastAsia="Times New Roman" w:hAnsiTheme="majorHAnsi" w:cstheme="majorHAnsi"/>
-                <w:color w:val="000000"/>
-                <w:lang w:val="en-GB" w:eastAsia="de-CH"/>
-              </w:rPr>
-              <w:t>requirementCalculateAccelerationCorrectFromPositiveXMaximumToNegativXMaximumPosition()</w:t>
+            <w:proofErr w:type="gramStart"/>
+            <w:r>
+              <w:rPr>
+                <w:rFonts w:asciiTheme="majorHAnsi" w:eastAsia="Times New Roman" w:hAnsiTheme="majorHAnsi" w:cstheme="majorHAnsi"/>
+                <w:color w:val="000000"/>
+                <w:lang w:val="en-GB" w:eastAsia="de-CH"/>
+              </w:rPr>
+              <w:t>requirementCalculateAccelerationCorrectFromPositiveXMaximumToNegativXMaximumPosition(</w:t>
+            </w:r>
+            <w:proofErr w:type="gramEnd"/>
+            <w:r>
+              <w:rPr>
+                <w:rFonts w:asciiTheme="majorHAnsi" w:eastAsia="Times New Roman" w:hAnsiTheme="majorHAnsi" w:cstheme="majorHAnsi"/>
+                <w:color w:val="000000"/>
+                <w:lang w:val="en-GB" w:eastAsia="de-CH"/>
+              </w:rPr>
+              <w:t>)</w:t>
             </w:r>
           </w:p>
         </w:tc>
@@ -3086,13 +3453,23 @@
                 <w:lang w:val="en-GB" w:eastAsia="de-CH"/>
               </w:rPr>
             </w:pPr>
-            <w:r>
-              <w:rPr>
-                <w:rFonts w:asciiTheme="majorHAnsi" w:eastAsia="Times New Roman" w:hAnsiTheme="majorHAnsi" w:cstheme="majorHAnsi"/>
-                <w:color w:val="000000"/>
-                <w:lang w:val="en-GB" w:eastAsia="de-CH"/>
-              </w:rPr>
-              <w:t>requirementCalculateAccelerationCorrectFromPositiveYMaximumToNegativYMaximumPosition()</w:t>
+            <w:proofErr w:type="gramStart"/>
+            <w:r>
+              <w:rPr>
+                <w:rFonts w:asciiTheme="majorHAnsi" w:eastAsia="Times New Roman" w:hAnsiTheme="majorHAnsi" w:cstheme="majorHAnsi"/>
+                <w:color w:val="000000"/>
+                <w:lang w:val="en-GB" w:eastAsia="de-CH"/>
+              </w:rPr>
+              <w:t>requirementCalculateAccelerationCorrectFromPositiveYMaximumToNegativYMaximumPosition(</w:t>
+            </w:r>
+            <w:proofErr w:type="gramEnd"/>
+            <w:r>
+              <w:rPr>
+                <w:rFonts w:asciiTheme="majorHAnsi" w:eastAsia="Times New Roman" w:hAnsiTheme="majorHAnsi" w:cstheme="majorHAnsi"/>
+                <w:color w:val="000000"/>
+                <w:lang w:val="en-GB" w:eastAsia="de-CH"/>
+              </w:rPr>
+              <w:t>)</w:t>
             </w:r>
           </w:p>
         </w:tc>
@@ -3182,13 +3559,23 @@
                 <w:lang w:val="en-GB" w:eastAsia="de-CH"/>
               </w:rPr>
             </w:pPr>
-            <w:r>
-              <w:rPr>
-                <w:rFonts w:asciiTheme="majorHAnsi" w:eastAsia="Times New Roman" w:hAnsiTheme="majorHAnsi" w:cstheme="majorHAnsi"/>
-                <w:color w:val="000000"/>
-                <w:lang w:val="en-GB" w:eastAsia="de-CH"/>
-              </w:rPr>
-              <w:t>requirementCalculateAccelerationCorrectFromDiagonalUpRightToDownLeftPosition()</w:t>
+            <w:proofErr w:type="gramStart"/>
+            <w:r>
+              <w:rPr>
+                <w:rFonts w:asciiTheme="majorHAnsi" w:eastAsia="Times New Roman" w:hAnsiTheme="majorHAnsi" w:cstheme="majorHAnsi"/>
+                <w:color w:val="000000"/>
+                <w:lang w:val="en-GB" w:eastAsia="de-CH"/>
+              </w:rPr>
+              <w:t>requirementCalculateAccelerationCorrectFromDiagonalUpRightToDownLeftPosition(</w:t>
+            </w:r>
+            <w:proofErr w:type="gramEnd"/>
+            <w:r>
+              <w:rPr>
+                <w:rFonts w:asciiTheme="majorHAnsi" w:eastAsia="Times New Roman" w:hAnsiTheme="majorHAnsi" w:cstheme="majorHAnsi"/>
+                <w:color w:val="000000"/>
+                <w:lang w:val="en-GB" w:eastAsia="de-CH"/>
+              </w:rPr>
+              <w:t>)</w:t>
             </w:r>
           </w:p>
         </w:tc>
@@ -3278,13 +3665,23 @@
                 <w:lang w:val="en-GB" w:eastAsia="de-CH"/>
               </w:rPr>
             </w:pPr>
-            <w:r>
-              <w:rPr>
-                <w:rFonts w:asciiTheme="majorHAnsi" w:eastAsia="Times New Roman" w:hAnsiTheme="majorHAnsi" w:cstheme="majorHAnsi"/>
-                <w:color w:val="000000"/>
-                <w:lang w:val="en-GB" w:eastAsia="de-CH"/>
-              </w:rPr>
-              <w:t>requirementCalculateAccelerationCorrectFromDiagonalUpLeftToDownRightPosition()</w:t>
+            <w:proofErr w:type="gramStart"/>
+            <w:r>
+              <w:rPr>
+                <w:rFonts w:asciiTheme="majorHAnsi" w:eastAsia="Times New Roman" w:hAnsiTheme="majorHAnsi" w:cstheme="majorHAnsi"/>
+                <w:color w:val="000000"/>
+                <w:lang w:val="en-GB" w:eastAsia="de-CH"/>
+              </w:rPr>
+              <w:t>requirementCalculateAccelerationCorrectFromDiagonalUpLeftToDownRightPosition(</w:t>
+            </w:r>
+            <w:proofErr w:type="gramEnd"/>
+            <w:r>
+              <w:rPr>
+                <w:rFonts w:asciiTheme="majorHAnsi" w:eastAsia="Times New Roman" w:hAnsiTheme="majorHAnsi" w:cstheme="majorHAnsi"/>
+                <w:color w:val="000000"/>
+                <w:lang w:val="en-GB" w:eastAsia="de-CH"/>
+              </w:rPr>
+              <w:t>)</w:t>
             </w:r>
           </w:p>
         </w:tc>
@@ -3415,6 +3812,7 @@
           <w:szCs w:val="24"/>
           <w:lang w:eastAsia="de-CH"/>
         </w:rPr>
+        <w:lastRenderedPageBreak/>
         <w:t>Screenshots</w:t>
       </w:r>
     </w:p>
@@ -3428,6 +3826,7 @@
       <w:r>
         <w:rPr>
           <w:rFonts w:asciiTheme="majorHAnsi" w:hAnsiTheme="majorHAnsi" w:cstheme="majorHAnsi"/>
+          <w:noProof/>
           <w:lang w:val="en-GB"/>
         </w:rPr>
         <w:drawing>

</xml_diff>